<commit_message>
Use pandoc-include by default.
This lets us make sure the right options are passed through to it.
</commit_message>
<xml_diff>
--- a/tests/test3/saved/test3.docx
+++ b/tests/test3/saved/test3.docx
@@ -397,13 +397,7 @@
         <w:t xml:space="preserve"> </w:t>
       </w:r>
       <w:r>
-        <w:t xml:space="preserve">and—</w:t>
-      </w:r>
-      <w:r>
-        <w:t xml:space="preserve"> </w:t>
-      </w:r>
-      <w:r>
-        <w:t xml:space="preserve">an em dash.</w:t>
+        <w:t xml:space="preserve">and— an em dash.</w:t>
       </w:r>
     </w:p>
     <w:bookmarkStart w:id="24" w:name="subsection-in-recursive-include"/>

</xml_diff>

<commit_message>
Spellcheck the title, too.
</commit_message>
<xml_diff>
--- a/tests/test3/saved/test3.docx
+++ b/tests/test3/saved/test3.docx
@@ -14,6 +14,18 @@
       </w:r>
       <w:r>
         <w:t xml:space="preserve">Title</w:t>
+      </w:r>
+      <w:r>
+        <w:t xml:space="preserve"> </w:t>
+      </w:r>
+      <w:r>
+        <w:t xml:space="preserve">Is</w:t>
+      </w:r>
+      <w:r>
+        <w:t xml:space="preserve"> </w:t>
+      </w:r>
+      <w:r>
+        <w:t xml:space="preserve">Baz</w:t>
       </w:r>
     </w:p>
     <w:p>

</xml_diff>

<commit_message>
Validate the title properly.
</commit_message>
<xml_diff>
--- a/tests/test3/saved/test3.docx
+++ b/tests/test3/saved/test3.docx
@@ -25,7 +25,13 @@
         <w:t xml:space="preserve"> </w:t>
       </w:r>
       <w:r>
+        <w:t xml:space="preserve">‘</w:t>
+      </w:r>
+      <w:r>
         <w:t xml:space="preserve">Baz</w:t>
+      </w:r>
+      <w:r>
+        <w:t xml:space="preserve">’</w:t>
       </w:r>
     </w:p>
     <w:p>

</xml_diff>

<commit_message>
Properly spellcheck more element types.
</commit_message>
<xml_diff>
--- a/tests/test3/saved/test3.docx
+++ b/tests/test3/saved/test3.docx
@@ -66,6 +66,12 @@
       </w:r>
       <w:r>
         <w:t xml:space="preserve">2019</w:t>
+      </w:r>
+      <w:r>
+        <w:t xml:space="preserve"> </w:t>
+      </w:r>
+      <w:r>
+        <w:t xml:space="preserve">baz</w:t>
       </w:r>
     </w:p>
     <w:sdt>
@@ -610,7 +616,7 @@
     </w:p>
     <w:bookmarkEnd w:id="26"/>
     <w:bookmarkEnd w:id="27"/>
-    <w:bookmarkStart w:id="28" w:name="this-is-a-second-section"/>
+    <w:bookmarkStart w:id="29" w:name="quux-not-spellchecked"/>
     <w:p>
       <w:pPr>
         <w:pStyle w:val="Heading1"/>
@@ -637,10 +643,111 @@
         <w:t xml:space="preserve">even more italic text</w:t>
       </w:r>
       <w:r>
+        <w:t xml:space="preserve">. Foo.</w:t>
+      </w:r>
+    </w:p>
+    <w:p>
+      <w:pPr>
+        <w:pStyle w:val="SourceCode"/>
+      </w:pPr>
+      <w:r>
+        <w:rPr>
+          <w:rStyle w:val="CommentTok"/>
+        </w:rPr>
+        <w:t xml:space="preserve"># Code blocks aren't spellchecked: quux</w:t>
+      </w:r>
+    </w:p>
+    <w:p>
+      <w:pPr>
+        <w:pStyle w:val="FirstParagraph"/>
+      </w:pPr>
+      <w:r>
+        <w:t xml:space="preserve">Inline code isn’t spellchecked:</w:t>
+      </w:r>
+      <w:r>
+        <w:t xml:space="preserve"> </w:t>
+      </w:r>
+      <w:r>
+        <w:rPr>
+          <w:rStyle w:val="VerbatimChar"/>
+        </w:rPr>
+        <w:t xml:space="preserve">quux</w:t>
+      </w:r>
+      <w:r>
         <w:t xml:space="preserve">.</w:t>
       </w:r>
     </w:p>
-    <w:bookmarkEnd w:id="28"/>
+    <w:p>
+      <w:pPr>
+        <w:pStyle w:val="TextBody"/>
+      </w:pPr>
+      <w:r>
+        <w:rPr>
+          <w:rStyle w:val="VerbatimChar"/>
+        </w:rPr>
+        <w:t xml:space="preserve">div</w:t>
+      </w:r>
+      <w:r>
+        <w:t xml:space="preserve"> </w:t>
+      </w:r>
+      <w:r>
+        <w:t xml:space="preserve">classes aren’t spellchecked.</w:t>
+      </w:r>
+    </w:p>
+    <w:p>
+      <w:pPr>
+        <w:pStyle w:val="TextBody"/>
+      </w:pPr>
+      <w:r>
+        <w:t xml:space="preserve">Anything in a nospellcheck div isn’t spellchecked: quux.</w:t>
+      </w:r>
+    </w:p>
+    <w:p>
+      <w:pPr>
+        <w:pStyle w:val="TextBody"/>
+      </w:pPr>
+      <w:r>
+        <w:t xml:space="preserve">Automatic links aren’t spellchecked:</w:t>
+      </w:r>
+      <w:r>
+        <w:t xml:space="preserve"> </w:t>
+      </w:r>
+      <w:hyperlink r:id="rId28">
+        <w:r>
+          <w:rPr>
+            <w:rStyle w:val="Hyperlink"/>
+          </w:rPr>
+          <w:t xml:space="preserve">http://quux.com</w:t>
+        </w:r>
+      </w:hyperlink>
+      <w:r>
+        <w:t xml:space="preserve">. Neither are the targets or attributes of inline links:</w:t>
+      </w:r>
+      <w:r>
+        <w:t xml:space="preserve"> </w:t>
+      </w:r>
+      <w:hyperlink r:id="rId28">
+        <w:r>
+          <w:rPr>
+            <w:rStyle w:val="Hyperlink"/>
+          </w:rPr>
+          <w:t xml:space="preserve">Foo</w:t>
+        </w:r>
+      </w:hyperlink>
+      <w:r>
+        <w:t xml:space="preserve">. Neither are</w:t>
+      </w:r>
+      <w:r>
+        <w:t xml:space="preserve"> </w:t>
+      </w:r>
+      <w:r>
+        <w:t xml:space="preserve">span classes</w:t>
+      </w:r>
+      <w:r>
+        <w:t xml:space="preserve">. Anything in a nospellcheck span isn’t spellchecked.</w:t>
+      </w:r>
+    </w:p>
+    <w:bookmarkEnd w:id="29"/>
     <w:sectPr>
       <w:footerReference r:id="rId9" w:type="default"/>
       <w:footnotePr>

</xml_diff>